<commit_message>
include indicators from v5
</commit_message>
<xml_diff>
--- a/analysis/Analysis design_NR_v5_AA.docx
+++ b/analysis/Analysis design_NR_v5_AA.docx
@@ -62,7 +62,37 @@
                 <w:b/>
                 <w:bCs/>
               </w:rPr>
-              <w:t xml:space="preserve">1 USD 2019 = </w:t>
+              <w:t xml:space="preserve">1 </w:t>
+            </w:r>
+            <w:commentRangeStart w:id="0"/>
+            <w:commentRangeStart w:id="1"/>
+            <w:r>
+              <w:rPr>
+                <w:b/>
+                <w:bCs/>
+              </w:rPr>
+              <w:t>USD</w:t>
+            </w:r>
+            <w:commentRangeEnd w:id="0"/>
+            <w:r>
+              <w:rPr>
+                <w:rStyle w:val="CommentReference"/>
+              </w:rPr>
+              <w:commentReference w:id="0"/>
+            </w:r>
+            <w:commentRangeEnd w:id="1"/>
+            <w:r>
+              <w:rPr>
+                <w:rStyle w:val="CommentReference"/>
+              </w:rPr>
+              <w:commentReference w:id="1"/>
+            </w:r>
+            <w:r>
+              <w:rPr>
+                <w:b/>
+                <w:bCs/>
+              </w:rPr>
+              <w:t xml:space="preserve"> 2019 = </w:t>
             </w:r>
           </w:p>
         </w:tc>
@@ -73,7 +103,15 @@
             <w:tcW w:w="4508" w:type="dxa"/>
           </w:tcPr>
           <w:p>
-            <w:r>
+            <w:pPr>
+              <w:rPr>
+                <w:highlight w:val="green"/>
+              </w:rPr>
+            </w:pPr>
+            <w:r>
+              <w:rPr>
+                <w:highlight w:val="green"/>
+              </w:rPr>
               <w:t>GBP</w:t>
             </w:r>
           </w:p>
@@ -89,7 +127,7 @@
                 <w:color w:val="000000"/>
                 <w:shd w:val="clear" w:color="auto" w:fill="FFFFFF"/>
               </w:rPr>
-              <w:t>0.7580</w:t>
+              <w:t>0.788</w:t>
             </w:r>
           </w:p>
         </w:tc>
@@ -116,7 +154,7 @@
                 <w:color w:val="000000"/>
                 <w:shd w:val="clear" w:color="auto" w:fill="FFFFFF"/>
               </w:rPr>
-              <w:t>0.890</w:t>
+              <w:t>0.879</w:t>
             </w:r>
           </w:p>
         </w:tc>
@@ -138,7 +176,7 @@
           </w:tcPr>
           <w:p>
             <w:r>
-              <w:t>3660</w:t>
+              <w:t>3690</w:t>
             </w:r>
           </w:p>
         </w:tc>
@@ -170,7 +208,7 @@
       <w:r>
         <w:t xml:space="preserve">Source: US Treasury, </w:t>
       </w:r>
-      <w:hyperlink r:id="rId6" w:history="1">
+      <w:hyperlink r:id="rId10" w:history="1">
         <w:r>
           <w:rPr>
             <w:rStyle w:val="Hyperlink"/>
@@ -179,7 +217,13 @@
         </w:r>
       </w:hyperlink>
       <w:r>
-        <w:t xml:space="preserve"> December 2019</w:t>
+        <w:t xml:space="preserve"> </w:t>
+      </w:r>
+      <w:r>
+        <w:t xml:space="preserve">June </w:t>
+      </w:r>
+      <w:r>
+        <w:t>2019</w:t>
       </w:r>
     </w:p>
     <w:p>
@@ -1103,28 +1147,28 @@
                 <w:highlight w:val="green"/>
               </w:rPr>
             </w:pPr>
-            <w:commentRangeStart w:id="0"/>
-            <w:commentRangeStart w:id="1"/>
+            <w:commentRangeStart w:id="2"/>
+            <w:commentRangeStart w:id="3"/>
             <w:r>
               <w:rPr>
                 <w:highlight w:val="green"/>
               </w:rPr>
               <w:t>Drop</w:t>
             </w:r>
-            <w:commentRangeEnd w:id="0"/>
+            <w:commentRangeEnd w:id="2"/>
             <w:r>
               <w:rPr>
                 <w:rStyle w:val="CommentReference"/>
                 <w:highlight w:val="green"/>
               </w:rPr>
-              <w:commentReference w:id="0"/>
-            </w:r>
-            <w:commentRangeEnd w:id="1"/>
+              <w:commentReference w:id="2"/>
+            </w:r>
+            <w:commentRangeEnd w:id="3"/>
             <w:r>
               <w:rPr>
                 <w:rStyle w:val="CommentReference"/>
               </w:rPr>
-              <w:commentReference w:id="1"/>
+              <w:commentReference w:id="3"/>
             </w:r>
             <w:r>
               <w:rPr>
@@ -1477,23 +1521,7 @@
           </w:tcPr>
           <w:p>
             <w:r>
-              <w:t xml:space="preserve">A sense check that </w:t>
-            </w:r>
-            <w:proofErr w:type="gramStart"/>
-            <w:r>
-              <w:t>they’ve</w:t>
-            </w:r>
-            <w:proofErr w:type="gramEnd"/>
-            <w:r>
-              <w:t xml:space="preserve"> given spend in the correct currency. We </w:t>
-            </w:r>
-            <w:proofErr w:type="gramStart"/>
-            <w:r>
-              <w:t>won’t</w:t>
-            </w:r>
-            <w:proofErr w:type="gramEnd"/>
-            <w:r>
-              <w:t xml:space="preserve"> use this for any final presentation but some internal QA analysis.</w:t>
+              <w:t>A sense check that they’ve given spend in the correct currency. We won’t use this for any final presentation but some internal QA analysis.</w:t>
             </w:r>
           </w:p>
         </w:tc>
@@ -1538,7 +1566,6 @@
             <w:r>
               <w:t xml:space="preserve">Calculates total months of project spending – so </w:t>
             </w:r>
-            <w:proofErr w:type="gramStart"/>
             <w:r>
               <w:rPr>
                 <w:rFonts w:ascii="Arial" w:hAnsi="Arial" w:cs="Arial"/>
@@ -1547,18 +1574,7 @@
                 <w:szCs w:val="21"/>
                 <w:shd w:val="clear" w:color="auto" w:fill="FFFFFF"/>
               </w:rPr>
-              <w:t>The</w:t>
-            </w:r>
-            <w:proofErr w:type="gramEnd"/>
-            <w:r>
-              <w:rPr>
-                <w:rFonts w:ascii="Arial" w:hAnsi="Arial" w:cs="Arial"/>
-                <w:color w:val="4472C4" w:themeColor="accent1"/>
-                <w:sz w:val="21"/>
-                <w:szCs w:val="21"/>
-                <w:shd w:val="clear" w:color="auto" w:fill="FFFFFF"/>
-              </w:rPr>
-              <w:t xml:space="preserve"> final date at which spending is included in your reporting </w:t>
+              <w:t xml:space="preserve">The final date at which spending is included in your reporting </w:t>
             </w:r>
             <w:r>
               <w:rPr>
@@ -1767,15 +1783,7 @@
               <w:t>July-June</w:t>
             </w:r>
             <w:r>
-              <w:t xml:space="preserve">. </w:t>
-            </w:r>
-            <w:proofErr w:type="gramStart"/>
-            <w:r>
-              <w:t>However</w:t>
-            </w:r>
-            <w:proofErr w:type="gramEnd"/>
-            <w:r>
-              <w:t xml:space="preserve"> Year 0 of the ERP was only Jan-June 2018.</w:t>
+              <w:t>. However Year 0 of the ERP was only Jan-June 2018.</w:t>
             </w:r>
           </w:p>
         </w:tc>
@@ -2065,7 +2073,6 @@
             <w:r>
               <w:t xml:space="preserve"> A = total number of ERP districts (from </w:t>
             </w:r>
-            <w:proofErr w:type="gramStart"/>
             <w:r>
               <w:rPr>
                 <w:rFonts w:ascii="Arial" w:hAnsi="Arial" w:cs="Arial"/>
@@ -2074,18 +2081,7 @@
                 <w:szCs w:val="21"/>
                 <w:shd w:val="clear" w:color="auto" w:fill="FFFFFF"/>
               </w:rPr>
-              <w:t>In</w:t>
-            </w:r>
-            <w:proofErr w:type="gramEnd"/>
-            <w:r>
-              <w:rPr>
-                <w:rFonts w:ascii="Arial" w:hAnsi="Arial" w:cs="Arial"/>
-                <w:color w:val="4472C4" w:themeColor="accent1"/>
-                <w:sz w:val="21"/>
-                <w:szCs w:val="21"/>
-                <w:shd w:val="clear" w:color="auto" w:fill="FFFFFF"/>
-              </w:rPr>
-              <w:t xml:space="preserve"> which ERP districts does your project work</w:t>
+              <w:t>In which ERP districts does your project work</w:t>
             </w:r>
             <w:r>
               <w:rPr>
@@ -3101,10 +3097,10 @@
               </w:numPr>
               <w:ind w:left="0" w:firstLine="0"/>
             </w:pPr>
-            <w:bookmarkStart w:id="2" w:name="_Ref50984333"/>
-          </w:p>
-        </w:tc>
-        <w:bookmarkEnd w:id="2"/>
+            <w:bookmarkStart w:id="4" w:name="_Ref50984333"/>
+          </w:p>
+        </w:tc>
+        <w:bookmarkEnd w:id="4"/>
         <w:tc>
           <w:tcPr>
             <w:tcW w:w="2397" w:type="dxa"/>
@@ -3203,15 +3199,7 @@
               </w:rPr>
             </w:pPr>
             <w:r>
-              <w:t xml:space="preserve">(Alternatively check the </w:t>
-            </w:r>
-            <w:proofErr w:type="gramStart"/>
-            <w:r>
-              <w:t>4 outcome</w:t>
-            </w:r>
-            <w:proofErr w:type="gramEnd"/>
-            <w:r>
-              <w:t xml:space="preserve"> raw %ages sum to 100% - but this would check that the </w:t>
+              <w:t xml:space="preserve">(Alternatively check the 4 outcome raw %ages sum to 100% - but this would check that the </w:t>
             </w:r>
             <w:r>
               <w:lastRenderedPageBreak/>
@@ -3590,10 +3578,10 @@
               </w:numPr>
               <w:ind w:left="0" w:firstLine="0"/>
             </w:pPr>
-            <w:bookmarkStart w:id="3" w:name="_Ref50984386"/>
-          </w:p>
-        </w:tc>
-        <w:bookmarkEnd w:id="3"/>
+            <w:bookmarkStart w:id="5" w:name="_Ref50984386"/>
+          </w:p>
+        </w:tc>
+        <w:bookmarkEnd w:id="5"/>
         <w:tc>
           <w:tcPr>
             <w:tcW w:w="2397" w:type="dxa"/>
@@ -3677,15 +3665,7 @@
           </w:p>
           <w:p>
             <w:r>
-              <w:t xml:space="preserve">(Alternatively check the </w:t>
-            </w:r>
-            <w:proofErr w:type="gramStart"/>
-            <w:r>
-              <w:t>7 programme</w:t>
-            </w:r>
-            <w:proofErr w:type="gramEnd"/>
-            <w:r>
-              <w:t xml:space="preserve"> raw %ages sum to 100% - but this would check that the calculation of the indicators has worked)</w:t>
+              <w:t>(Alternatively check the 7 programme raw %ages sum to 100% - but this would check that the calculation of the indicators has worked)</w:t>
             </w:r>
           </w:p>
         </w:tc>
@@ -4230,10 +4210,10 @@
               </w:numPr>
               <w:ind w:left="0" w:firstLine="0"/>
             </w:pPr>
-            <w:bookmarkStart w:id="4" w:name="_Ref50984352"/>
-          </w:p>
-        </w:tc>
-        <w:bookmarkEnd w:id="4"/>
+            <w:bookmarkStart w:id="6" w:name="_Ref50984352"/>
+          </w:p>
+        </w:tc>
+        <w:bookmarkEnd w:id="6"/>
         <w:tc>
           <w:tcPr>
             <w:tcW w:w="2397" w:type="dxa"/>
@@ -4646,25 +4626,25 @@
             <w:r>
               <w:t xml:space="preserve"> </w:t>
             </w:r>
-            <w:commentRangeStart w:id="5"/>
-            <w:commentRangeStart w:id="6"/>
+            <w:commentRangeStart w:id="7"/>
+            <w:commentRangeStart w:id="8"/>
             <w:r>
               <w:t>/</w:t>
             </w:r>
-            <w:commentRangeEnd w:id="5"/>
+            <w:commentRangeEnd w:id="7"/>
             <w:proofErr w:type="gramEnd"/>
             <w:r>
               <w:rPr>
                 <w:rStyle w:val="CommentReference"/>
               </w:rPr>
-              <w:commentReference w:id="5"/>
-            </w:r>
-            <w:commentRangeEnd w:id="6"/>
+              <w:commentReference w:id="7"/>
+            </w:r>
+            <w:commentRangeEnd w:id="8"/>
             <w:r>
               <w:rPr>
                 <w:rStyle w:val="CommentReference"/>
               </w:rPr>
-              <w:commentReference w:id="6"/>
+              <w:commentReference w:id="8"/>
             </w:r>
             <w:r>
               <w:t xml:space="preserve"> </w:t>
@@ -4746,26 +4726,26 @@
             <w:r>
               <w:t xml:space="preserve">If </w:t>
             </w:r>
-            <w:commentRangeStart w:id="7"/>
-            <w:commentRangeStart w:id="8"/>
+            <w:commentRangeStart w:id="9"/>
+            <w:commentRangeStart w:id="10"/>
             <w:proofErr w:type="spellStart"/>
             <w:r>
               <w:t>Arua</w:t>
             </w:r>
-            <w:commentRangeEnd w:id="7"/>
+            <w:commentRangeEnd w:id="9"/>
             <w:proofErr w:type="spellEnd"/>
             <w:r>
               <w:rPr>
                 <w:rStyle w:val="CommentReference"/>
               </w:rPr>
-              <w:commentReference w:id="7"/>
-            </w:r>
-            <w:commentRangeEnd w:id="8"/>
+              <w:commentReference w:id="9"/>
+            </w:r>
+            <w:commentRangeEnd w:id="10"/>
             <w:r>
               <w:rPr>
                 <w:rStyle w:val="CommentReference"/>
               </w:rPr>
-              <w:commentReference w:id="8"/>
+              <w:commentReference w:id="10"/>
             </w:r>
             <w:r>
               <w:t xml:space="preserve"> is selected</w:t>
@@ -5459,7 +5439,15 @@
             <w:tcW w:w="2397" w:type="dxa"/>
           </w:tcPr>
           <w:p>
-            <w:r>
+            <w:pPr>
+              <w:rPr>
+                <w:highlight w:val="green"/>
+              </w:rPr>
+            </w:pPr>
+            <w:r>
+              <w:rPr>
+                <w:highlight w:val="green"/>
+              </w:rPr>
               <w:t>Spnd_RHC_3Ys_ERPspec_MadiOkollo</w:t>
             </w:r>
           </w:p>
@@ -5472,26 +5460,26 @@
             <w:r>
               <w:t xml:space="preserve">If </w:t>
             </w:r>
-            <w:commentRangeStart w:id="9"/>
-            <w:commentRangeStart w:id="10"/>
+            <w:commentRangeStart w:id="11"/>
+            <w:commentRangeStart w:id="12"/>
             <w:proofErr w:type="spellStart"/>
             <w:r>
               <w:t>MadiOkollo</w:t>
             </w:r>
-            <w:commentRangeEnd w:id="9"/>
+            <w:commentRangeEnd w:id="11"/>
             <w:proofErr w:type="spellEnd"/>
             <w:r>
               <w:rPr>
                 <w:rStyle w:val="CommentReference"/>
               </w:rPr>
-              <w:commentReference w:id="9"/>
-            </w:r>
-            <w:commentRangeEnd w:id="10"/>
+              <w:commentReference w:id="11"/>
+            </w:r>
+            <w:commentRangeEnd w:id="12"/>
             <w:r>
               <w:rPr>
                 <w:rStyle w:val="CommentReference"/>
               </w:rPr>
-              <w:commentReference w:id="10"/>
+              <w:commentReference w:id="12"/>
             </w:r>
             <w:r>
               <w:t xml:space="preserve"> is selected</w:t>
@@ -5769,6 +5757,924 @@
             <w:tcW w:w="2914" w:type="dxa"/>
           </w:tcPr>
           <w:p/>
+        </w:tc>
+      </w:tr>
+      <w:tr>
+        <w:trPr>
+          <w:ins w:id="13" w:author="Nicola Ruddle" w:date="2020-10-01T14:39:00Z"/>
+        </w:trPr>
+        <w:tc>
+          <w:tcPr>
+            <w:tcW w:w="421" w:type="dxa"/>
+          </w:tcPr>
+          <w:p>
+            <w:pPr>
+              <w:ind w:left="360"/>
+              <w:rPr>
+                <w:ins w:id="14" w:author="Nicola Ruddle" w:date="2020-10-01T14:39:00Z"/>
+              </w:rPr>
+            </w:pPr>
+          </w:p>
+        </w:tc>
+        <w:tc>
+          <w:tcPr>
+            <w:tcW w:w="2397" w:type="dxa"/>
+            <w:shd w:val="clear" w:color="auto" w:fill="D9D9D9" w:themeFill="background1" w:themeFillShade="D9"/>
+          </w:tcPr>
+          <w:p>
+            <w:pPr>
+              <w:rPr>
+                <w:ins w:id="15" w:author="Nicola Ruddle" w:date="2020-10-01T14:39:00Z"/>
+                <w:highlight w:val="yellow"/>
+              </w:rPr>
+            </w:pPr>
+            <w:commentRangeStart w:id="16"/>
+            <w:commentRangeStart w:id="17"/>
+            <w:ins w:id="18" w:author="Nicola Ruddle" w:date="2020-10-01T14:40:00Z">
+              <w:r>
+                <w:t>ERP</w:t>
+              </w:r>
+            </w:ins>
+            <w:commentRangeEnd w:id="16"/>
+            <w:ins w:id="19" w:author="Nicola Ruddle" w:date="2020-10-01T15:04:00Z">
+              <w:r>
+                <w:rPr>
+                  <w:rStyle w:val="CommentReference"/>
+                </w:rPr>
+                <w:commentReference w:id="16"/>
+              </w:r>
+            </w:ins>
+            <w:commentRangeEnd w:id="17"/>
+            <w:r>
+              <w:rPr>
+                <w:rStyle w:val="CommentReference"/>
+              </w:rPr>
+              <w:commentReference w:id="17"/>
+            </w:r>
+            <w:ins w:id="20" w:author="Nicola Ruddle" w:date="2020-10-01T14:40:00Z">
+              <w:r>
+                <w:t xml:space="preserve"> specific spending by year</w:t>
+              </w:r>
+            </w:ins>
+          </w:p>
+        </w:tc>
+        <w:tc>
+          <w:tcPr>
+            <w:tcW w:w="3284" w:type="dxa"/>
+            <w:shd w:val="clear" w:color="auto" w:fill="D9D9D9" w:themeFill="background1" w:themeFillShade="D9"/>
+          </w:tcPr>
+          <w:p>
+            <w:pPr>
+              <w:rPr>
+                <w:ins w:id="21" w:author="Nicola Ruddle" w:date="2020-10-01T14:39:00Z"/>
+                <w:highlight w:val="yellow"/>
+              </w:rPr>
+            </w:pPr>
+          </w:p>
+        </w:tc>
+        <w:tc>
+          <w:tcPr>
+            <w:tcW w:w="2914" w:type="dxa"/>
+            <w:shd w:val="clear" w:color="auto" w:fill="D9D9D9" w:themeFill="background1" w:themeFillShade="D9"/>
+          </w:tcPr>
+          <w:p>
+            <w:pPr>
+              <w:rPr>
+                <w:ins w:id="22" w:author="Nicola Ruddle" w:date="2020-10-01T14:39:00Z"/>
+              </w:rPr>
+            </w:pPr>
+          </w:p>
+        </w:tc>
+      </w:tr>
+      <w:tr>
+        <w:trPr>
+          <w:ins w:id="23" w:author="Nicola Ruddle" w:date="2020-10-01T14:42:00Z"/>
+        </w:trPr>
+        <w:tc>
+          <w:tcPr>
+            <w:tcW w:w="421" w:type="dxa"/>
+          </w:tcPr>
+          <w:p>
+            <w:pPr>
+              <w:pStyle w:val="ListParagraph"/>
+              <w:numPr>
+                <w:ilvl w:val="0"/>
+                <w:numId w:val="3"/>
+              </w:numPr>
+              <w:ind w:left="0" w:firstLine="0"/>
+              <w:rPr>
+                <w:ins w:id="24" w:author="Nicola Ruddle" w:date="2020-10-01T14:42:00Z"/>
+              </w:rPr>
+            </w:pPr>
+          </w:p>
+        </w:tc>
+        <w:tc>
+          <w:tcPr>
+            <w:tcW w:w="2397" w:type="dxa"/>
+          </w:tcPr>
+          <w:p>
+            <w:pPr>
+              <w:rPr>
+                <w:ins w:id="25" w:author="Nicola Ruddle" w:date="2020-10-01T14:42:00Z"/>
+                <w:highlight w:val="green"/>
+              </w:rPr>
+            </w:pPr>
+            <w:ins w:id="26" w:author="Nicola Ruddle" w:date="2020-10-01T14:43:00Z">
+              <w:r>
+                <w:rPr>
+                  <w:highlight w:val="green"/>
+                </w:rPr>
+                <w:t>Spend_RHC_Y0_ERPspec</w:t>
+              </w:r>
+            </w:ins>
+          </w:p>
+        </w:tc>
+        <w:tc>
+          <w:tcPr>
+            <w:tcW w:w="3284" w:type="dxa"/>
+          </w:tcPr>
+          <w:p>
+            <w:pPr>
+              <w:rPr>
+                <w:ins w:id="27" w:author="Nicola Ruddle" w:date="2020-10-01T14:57:00Z"/>
+              </w:rPr>
+            </w:pPr>
+            <w:ins w:id="28" w:author="Nicola Ruddle" w:date="2020-10-01T14:45:00Z">
+              <w:r>
+                <w:t>=</w:t>
+              </w:r>
+            </w:ins>
+            <w:ins w:id="29" w:author="Nicola Ruddle" w:date="2020-10-01T14:56:00Z">
+              <w:r>
+                <w:t xml:space="preserve"> </w:t>
+              </w:r>
+            </w:ins>
+            <w:ins w:id="30" w:author="Nicola Ruddle" w:date="2020-10-01T14:57:00Z">
+              <w:r>
+                <w:t>A * B * C</w:t>
+              </w:r>
+            </w:ins>
+          </w:p>
+          <w:p>
+            <w:pPr>
+              <w:rPr>
+                <w:ins w:id="31" w:author="Nicola Ruddle" w:date="2020-10-01T14:57:00Z"/>
+              </w:rPr>
+            </w:pPr>
+          </w:p>
+          <w:p>
+            <w:pPr>
+              <w:rPr>
+                <w:ins w:id="32" w:author="Nicola Ruddle" w:date="2020-10-01T14:58:00Z"/>
+              </w:rPr>
+            </w:pPr>
+            <w:ins w:id="33" w:author="Nicola Ruddle" w:date="2020-10-01T14:58:00Z">
+              <w:r>
+                <w:t xml:space="preserve">A = </w:t>
+              </w:r>
+            </w:ins>
+            <w:ins w:id="34" w:author="Nicola Ruddle" w:date="2020-10-01T14:45:00Z">
+              <w:r>
+                <w:t>Spent_0_all</w:t>
+              </w:r>
+              <w:r>
+                <w:t xml:space="preserve"> </w:t>
+              </w:r>
+            </w:ins>
+          </w:p>
+          <w:p>
+            <w:pPr>
+              <w:rPr>
+                <w:ins w:id="35" w:author="Nicola Ruddle" w:date="2020-10-01T14:58:00Z"/>
+              </w:rPr>
+            </w:pPr>
+            <w:ins w:id="36" w:author="Nicola Ruddle" w:date="2020-10-01T14:58:00Z">
+              <w:r>
+                <w:t xml:space="preserve">B = </w:t>
+              </w:r>
+            </w:ins>
+            <w:proofErr w:type="spellStart"/>
+            <w:ins w:id="37" w:author="Nicola Ruddle" w:date="2020-10-01T14:46:00Z">
+              <w:r>
+                <w:t>Spendprop_RHC_all</w:t>
+              </w:r>
+            </w:ins>
+            <w:proofErr w:type="spellEnd"/>
+            <w:ins w:id="38" w:author="Nicola Ruddle" w:date="2020-10-01T14:57:00Z">
+              <w:r>
+                <w:t xml:space="preserve"> </w:t>
+              </w:r>
+            </w:ins>
+          </w:p>
+          <w:p>
+            <w:pPr>
+              <w:rPr>
+                <w:ins w:id="39" w:author="Nicola Ruddle" w:date="2020-10-01T14:42:00Z"/>
+              </w:rPr>
+            </w:pPr>
+            <w:ins w:id="40" w:author="Nicola Ruddle" w:date="2020-10-01T14:58:00Z">
+              <w:r>
+                <w:t>C = proportion of spending which is ERP specific (</w:t>
+              </w:r>
+              <w:proofErr w:type="spellStart"/>
+              <w:r>
+                <w:t>ie</w:t>
+              </w:r>
+              <w:proofErr w:type="spellEnd"/>
+              <w:r>
+                <w:t xml:space="preserve">. question </w:t>
+              </w:r>
+              <w:r>
+                <w:rPr>
+                  <w:rStyle w:val="size"/>
+                  <w:rFonts w:ascii="Arial" w:hAnsi="Arial" w:cs="Arial"/>
+                  <w:b/>
+                  <w:bCs/>
+                  <w:color w:val="4472C4" w:themeColor="accent1"/>
+                  <w:shd w:val="clear" w:color="auto" w:fill="FFFFFF"/>
+                </w:rPr>
+                <w:t>A.</w:t>
+              </w:r>
+              <w:r>
+                <w:rPr>
+                  <w:rStyle w:val="size"/>
+                  <w:rFonts w:ascii="Arial" w:hAnsi="Arial" w:cs="Arial"/>
+                  <w:color w:val="4472C4" w:themeColor="accent1"/>
+                  <w:shd w:val="clear" w:color="auto" w:fill="FFFFFF"/>
+                </w:rPr>
+                <w:t> Of your TOTAL spend to date</w:t>
+              </w:r>
+              <w:r>
+                <w:rPr>
+                  <w:rStyle w:val="size"/>
+                  <w:rFonts w:ascii="Arial" w:hAnsi="Arial" w:cs="Arial"/>
+                  <w:color w:val="000000"/>
+                  <w:shd w:val="clear" w:color="auto" w:fill="FFFFFF"/>
+                </w:rPr>
+                <w:t>)</w:t>
+              </w:r>
+            </w:ins>
+          </w:p>
+        </w:tc>
+        <w:tc>
+          <w:tcPr>
+            <w:tcW w:w="2914" w:type="dxa"/>
+          </w:tcPr>
+          <w:p>
+            <w:pPr>
+              <w:rPr>
+                <w:ins w:id="41" w:author="Nicola Ruddle" w:date="2020-10-01T14:42:00Z"/>
+              </w:rPr>
+            </w:pPr>
+          </w:p>
+        </w:tc>
+      </w:tr>
+      <w:tr>
+        <w:trPr>
+          <w:ins w:id="42" w:author="Nicola Ruddle" w:date="2020-10-01T14:42:00Z"/>
+        </w:trPr>
+        <w:tc>
+          <w:tcPr>
+            <w:tcW w:w="421" w:type="dxa"/>
+          </w:tcPr>
+          <w:p>
+            <w:pPr>
+              <w:pStyle w:val="ListParagraph"/>
+              <w:numPr>
+                <w:ilvl w:val="0"/>
+                <w:numId w:val="3"/>
+              </w:numPr>
+              <w:ind w:left="0" w:firstLine="0"/>
+              <w:rPr>
+                <w:ins w:id="43" w:author="Nicola Ruddle" w:date="2020-10-01T14:42:00Z"/>
+              </w:rPr>
+            </w:pPr>
+          </w:p>
+        </w:tc>
+        <w:tc>
+          <w:tcPr>
+            <w:tcW w:w="2397" w:type="dxa"/>
+          </w:tcPr>
+          <w:p>
+            <w:pPr>
+              <w:rPr>
+                <w:ins w:id="44" w:author="Nicola Ruddle" w:date="2020-10-01T14:42:00Z"/>
+              </w:rPr>
+            </w:pPr>
+            <w:ins w:id="45" w:author="Nicola Ruddle" w:date="2020-10-01T14:57:00Z">
+              <w:r>
+                <w:t>Spend_RHC_</w:t>
+              </w:r>
+              <w:r>
+                <w:t>Y1</w:t>
+              </w:r>
+              <w:r>
+                <w:t>_ERPspec</w:t>
+              </w:r>
+            </w:ins>
+          </w:p>
+        </w:tc>
+        <w:tc>
+          <w:tcPr>
+            <w:tcW w:w="3284" w:type="dxa"/>
+          </w:tcPr>
+          <w:p>
+            <w:pPr>
+              <w:rPr>
+                <w:ins w:id="46" w:author="Nicola Ruddle" w:date="2020-10-01T14:58:00Z"/>
+              </w:rPr>
+            </w:pPr>
+            <w:ins w:id="47" w:author="Nicola Ruddle" w:date="2020-10-01T14:58:00Z">
+              <w:r>
+                <w:t>= A * B * C</w:t>
+              </w:r>
+            </w:ins>
+          </w:p>
+          <w:p>
+            <w:pPr>
+              <w:rPr>
+                <w:ins w:id="48" w:author="Nicola Ruddle" w:date="2020-10-01T14:58:00Z"/>
+              </w:rPr>
+            </w:pPr>
+          </w:p>
+          <w:p>
+            <w:pPr>
+              <w:rPr>
+                <w:ins w:id="49" w:author="Nicola Ruddle" w:date="2020-10-01T14:58:00Z"/>
+              </w:rPr>
+            </w:pPr>
+            <w:ins w:id="50" w:author="Nicola Ruddle" w:date="2020-10-01T14:58:00Z">
+              <w:r>
+                <w:t xml:space="preserve">A = </w:t>
+              </w:r>
+              <w:r>
+                <w:t>Spent_</w:t>
+              </w:r>
+              <w:r>
+                <w:t>1</w:t>
+              </w:r>
+              <w:r>
+                <w:t>_all</w:t>
+              </w:r>
+              <w:r>
+                <w:t xml:space="preserve"> </w:t>
+              </w:r>
+            </w:ins>
+          </w:p>
+          <w:p>
+            <w:pPr>
+              <w:rPr>
+                <w:ins w:id="51" w:author="Nicola Ruddle" w:date="2020-10-01T14:58:00Z"/>
+              </w:rPr>
+            </w:pPr>
+            <w:ins w:id="52" w:author="Nicola Ruddle" w:date="2020-10-01T14:58:00Z">
+              <w:r>
+                <w:t xml:space="preserve">B = </w:t>
+              </w:r>
+              <w:proofErr w:type="spellStart"/>
+              <w:r>
+                <w:t>Spendprop_RHC_all</w:t>
+              </w:r>
+              <w:proofErr w:type="spellEnd"/>
+              <w:r>
+                <w:t xml:space="preserve"> </w:t>
+              </w:r>
+            </w:ins>
+          </w:p>
+          <w:p>
+            <w:pPr>
+              <w:rPr>
+                <w:ins w:id="53" w:author="Nicola Ruddle" w:date="2020-10-01T14:42:00Z"/>
+              </w:rPr>
+            </w:pPr>
+            <w:ins w:id="54" w:author="Nicola Ruddle" w:date="2020-10-01T14:58:00Z">
+              <w:r>
+                <w:t>C = proportion of spending which is ERP specific (</w:t>
+              </w:r>
+              <w:proofErr w:type="spellStart"/>
+              <w:r>
+                <w:t>ie</w:t>
+              </w:r>
+              <w:proofErr w:type="spellEnd"/>
+              <w:r>
+                <w:t xml:space="preserve">. question </w:t>
+              </w:r>
+              <w:r>
+                <w:rPr>
+                  <w:rStyle w:val="size"/>
+                  <w:rFonts w:ascii="Arial" w:hAnsi="Arial" w:cs="Arial"/>
+                  <w:b/>
+                  <w:bCs/>
+                  <w:color w:val="4472C4" w:themeColor="accent1"/>
+                  <w:shd w:val="clear" w:color="auto" w:fill="FFFFFF"/>
+                </w:rPr>
+                <w:t>A.</w:t>
+              </w:r>
+              <w:r>
+                <w:rPr>
+                  <w:rStyle w:val="size"/>
+                  <w:rFonts w:ascii="Arial" w:hAnsi="Arial" w:cs="Arial"/>
+                  <w:color w:val="4472C4" w:themeColor="accent1"/>
+                  <w:shd w:val="clear" w:color="auto" w:fill="FFFFFF"/>
+                </w:rPr>
+                <w:t> Of your TOTAL spend to date</w:t>
+              </w:r>
+              <w:r>
+                <w:rPr>
+                  <w:rStyle w:val="size"/>
+                  <w:rFonts w:ascii="Arial" w:hAnsi="Arial" w:cs="Arial"/>
+                  <w:color w:val="000000"/>
+                  <w:shd w:val="clear" w:color="auto" w:fill="FFFFFF"/>
+                </w:rPr>
+                <w:t>)</w:t>
+              </w:r>
+            </w:ins>
+          </w:p>
+        </w:tc>
+        <w:tc>
+          <w:tcPr>
+            <w:tcW w:w="2914" w:type="dxa"/>
+          </w:tcPr>
+          <w:p>
+            <w:pPr>
+              <w:rPr>
+                <w:ins w:id="55" w:author="Nicola Ruddle" w:date="2020-10-01T14:42:00Z"/>
+              </w:rPr>
+            </w:pPr>
+          </w:p>
+        </w:tc>
+      </w:tr>
+      <w:tr>
+        <w:trPr>
+          <w:ins w:id="56" w:author="Nicola Ruddle" w:date="2020-10-01T14:42:00Z"/>
+        </w:trPr>
+        <w:tc>
+          <w:tcPr>
+            <w:tcW w:w="421" w:type="dxa"/>
+          </w:tcPr>
+          <w:p>
+            <w:pPr>
+              <w:pStyle w:val="ListParagraph"/>
+              <w:numPr>
+                <w:ilvl w:val="0"/>
+                <w:numId w:val="3"/>
+              </w:numPr>
+              <w:ind w:left="0" w:firstLine="0"/>
+              <w:rPr>
+                <w:ins w:id="57" w:author="Nicola Ruddle" w:date="2020-10-01T14:42:00Z"/>
+              </w:rPr>
+            </w:pPr>
+          </w:p>
+        </w:tc>
+        <w:tc>
+          <w:tcPr>
+            <w:tcW w:w="2397" w:type="dxa"/>
+          </w:tcPr>
+          <w:p>
+            <w:pPr>
+              <w:rPr>
+                <w:ins w:id="58" w:author="Nicola Ruddle" w:date="2020-10-01T14:42:00Z"/>
+              </w:rPr>
+            </w:pPr>
+            <w:ins w:id="59" w:author="Nicola Ruddle" w:date="2020-10-01T14:57:00Z">
+              <w:r>
+                <w:t>Spend_RHC_</w:t>
+              </w:r>
+              <w:r>
+                <w:t>Y2</w:t>
+              </w:r>
+              <w:r>
+                <w:t>_ERPspec</w:t>
+              </w:r>
+            </w:ins>
+          </w:p>
+        </w:tc>
+        <w:tc>
+          <w:tcPr>
+            <w:tcW w:w="3284" w:type="dxa"/>
+          </w:tcPr>
+          <w:p>
+            <w:pPr>
+              <w:rPr>
+                <w:ins w:id="60" w:author="Nicola Ruddle" w:date="2020-10-01T14:58:00Z"/>
+              </w:rPr>
+            </w:pPr>
+            <w:ins w:id="61" w:author="Nicola Ruddle" w:date="2020-10-01T14:58:00Z">
+              <w:r>
+                <w:t>= A * B * C</w:t>
+              </w:r>
+            </w:ins>
+          </w:p>
+          <w:p>
+            <w:pPr>
+              <w:rPr>
+                <w:ins w:id="62" w:author="Nicola Ruddle" w:date="2020-10-01T14:58:00Z"/>
+              </w:rPr>
+            </w:pPr>
+          </w:p>
+          <w:p>
+            <w:pPr>
+              <w:rPr>
+                <w:ins w:id="63" w:author="Nicola Ruddle" w:date="2020-10-01T14:58:00Z"/>
+              </w:rPr>
+            </w:pPr>
+            <w:ins w:id="64" w:author="Nicola Ruddle" w:date="2020-10-01T14:58:00Z">
+              <w:r>
+                <w:t xml:space="preserve">A = </w:t>
+              </w:r>
+              <w:r>
+                <w:t>Spent_</w:t>
+              </w:r>
+              <w:r>
+                <w:t>2</w:t>
+              </w:r>
+              <w:r>
+                <w:t>_all</w:t>
+              </w:r>
+              <w:r>
+                <w:t xml:space="preserve"> </w:t>
+              </w:r>
+            </w:ins>
+          </w:p>
+          <w:p>
+            <w:pPr>
+              <w:rPr>
+                <w:ins w:id="65" w:author="Nicola Ruddle" w:date="2020-10-01T14:58:00Z"/>
+              </w:rPr>
+            </w:pPr>
+            <w:ins w:id="66" w:author="Nicola Ruddle" w:date="2020-10-01T14:58:00Z">
+              <w:r>
+                <w:t xml:space="preserve">B = </w:t>
+              </w:r>
+              <w:proofErr w:type="spellStart"/>
+              <w:r>
+                <w:t>Spendprop_RHC_all</w:t>
+              </w:r>
+              <w:proofErr w:type="spellEnd"/>
+              <w:r>
+                <w:t xml:space="preserve"> </w:t>
+              </w:r>
+            </w:ins>
+          </w:p>
+          <w:p>
+            <w:pPr>
+              <w:rPr>
+                <w:ins w:id="67" w:author="Nicola Ruddle" w:date="2020-10-01T14:42:00Z"/>
+              </w:rPr>
+            </w:pPr>
+            <w:ins w:id="68" w:author="Nicola Ruddle" w:date="2020-10-01T14:58:00Z">
+              <w:r>
+                <w:t>C = proportion of spending which is ERP specific (</w:t>
+              </w:r>
+              <w:proofErr w:type="spellStart"/>
+              <w:r>
+                <w:t>ie</w:t>
+              </w:r>
+              <w:proofErr w:type="spellEnd"/>
+              <w:r>
+                <w:t xml:space="preserve">. question </w:t>
+              </w:r>
+              <w:r>
+                <w:rPr>
+                  <w:rStyle w:val="size"/>
+                  <w:rFonts w:ascii="Arial" w:hAnsi="Arial" w:cs="Arial"/>
+                  <w:b/>
+                  <w:bCs/>
+                  <w:color w:val="4472C4" w:themeColor="accent1"/>
+                  <w:shd w:val="clear" w:color="auto" w:fill="FFFFFF"/>
+                </w:rPr>
+                <w:t>A.</w:t>
+              </w:r>
+              <w:r>
+                <w:rPr>
+                  <w:rStyle w:val="size"/>
+                  <w:rFonts w:ascii="Arial" w:hAnsi="Arial" w:cs="Arial"/>
+                  <w:color w:val="4472C4" w:themeColor="accent1"/>
+                  <w:shd w:val="clear" w:color="auto" w:fill="FFFFFF"/>
+                </w:rPr>
+                <w:t> Of your TOTAL spend to date</w:t>
+              </w:r>
+              <w:r>
+                <w:rPr>
+                  <w:rStyle w:val="size"/>
+                  <w:rFonts w:ascii="Arial" w:hAnsi="Arial" w:cs="Arial"/>
+                  <w:color w:val="000000"/>
+                  <w:shd w:val="clear" w:color="auto" w:fill="FFFFFF"/>
+                </w:rPr>
+                <w:t>)</w:t>
+              </w:r>
+            </w:ins>
+          </w:p>
+        </w:tc>
+        <w:tc>
+          <w:tcPr>
+            <w:tcW w:w="2914" w:type="dxa"/>
+          </w:tcPr>
+          <w:p>
+            <w:pPr>
+              <w:rPr>
+                <w:ins w:id="69" w:author="Nicola Ruddle" w:date="2020-10-01T14:42:00Z"/>
+              </w:rPr>
+            </w:pPr>
+          </w:p>
+        </w:tc>
+      </w:tr>
+      <w:tr>
+        <w:trPr>
+          <w:ins w:id="70" w:author="Nicola Ruddle" w:date="2020-10-01T14:42:00Z"/>
+        </w:trPr>
+        <w:tc>
+          <w:tcPr>
+            <w:tcW w:w="421" w:type="dxa"/>
+          </w:tcPr>
+          <w:p>
+            <w:pPr>
+              <w:pStyle w:val="ListParagraph"/>
+              <w:ind w:left="0"/>
+              <w:rPr>
+                <w:ins w:id="71" w:author="Nicola Ruddle" w:date="2020-10-01T14:42:00Z"/>
+              </w:rPr>
+              <w:pPrChange w:id="72" w:author="Nicola Ruddle" w:date="2020-10-01T15:03:00Z">
+                <w:pPr>
+                  <w:pStyle w:val="ListParagraph"/>
+                  <w:numPr>
+                    <w:numId w:val="3"/>
+                  </w:numPr>
+                  <w:ind w:left="0" w:hanging="360"/>
+                </w:pPr>
+              </w:pPrChange>
+            </w:pPr>
+          </w:p>
+        </w:tc>
+        <w:tc>
+          <w:tcPr>
+            <w:tcW w:w="2397" w:type="dxa"/>
+          </w:tcPr>
+          <w:p>
+            <w:pPr>
+              <w:rPr>
+                <w:ins w:id="73" w:author="Nicola Ruddle" w:date="2020-10-01T14:42:00Z"/>
+              </w:rPr>
+            </w:pPr>
+            <w:ins w:id="74" w:author="Nicola Ruddle" w:date="2020-10-01T15:03:00Z">
+              <w:r>
+                <w:t>QA check:</w:t>
+              </w:r>
+            </w:ins>
+          </w:p>
+        </w:tc>
+        <w:tc>
+          <w:tcPr>
+            <w:tcW w:w="3284" w:type="dxa"/>
+          </w:tcPr>
+          <w:p>
+            <w:pPr>
+              <w:rPr>
+                <w:ins w:id="75" w:author="Nicola Ruddle" w:date="2020-10-01T15:03:00Z"/>
+              </w:rPr>
+            </w:pPr>
+            <w:ins w:id="76" w:author="Nicola Ruddle" w:date="2020-10-01T15:03:00Z">
+              <w:r>
+                <w:rPr>
+                  <w:highlight w:val="yellow"/>
+                </w:rPr>
+                <w:t xml:space="preserve">Sum of the </w:t>
+              </w:r>
+              <w:r>
+                <w:t>Spend_RHC_</w:t>
+              </w:r>
+              <w:r>
+                <w:t>Y0</w:t>
+              </w:r>
+              <w:r>
+                <w:t>_ERPspec</w:t>
+              </w:r>
+              <w:r>
+                <w:t xml:space="preserve"> + </w:t>
+              </w:r>
+              <w:r>
+                <w:t>Spend_RHC_</w:t>
+              </w:r>
+              <w:r>
+                <w:t>Y1</w:t>
+              </w:r>
+              <w:r>
+                <w:t>_ERPspec</w:t>
+              </w:r>
+              <w:r>
+                <w:t xml:space="preserve"> + </w:t>
+              </w:r>
+              <w:r>
+                <w:t>Spend_RHC_</w:t>
+              </w:r>
+              <w:r>
+                <w:t>Y2</w:t>
+              </w:r>
+              <w:r>
+                <w:t>_ERPspec</w:t>
+              </w:r>
+              <w:r>
+                <w:t xml:space="preserve"> </w:t>
+              </w:r>
+            </w:ins>
+          </w:p>
+          <w:p>
+            <w:pPr>
+              <w:rPr>
+                <w:ins w:id="77" w:author="Nicola Ruddle" w:date="2020-10-01T14:42:00Z"/>
+              </w:rPr>
+            </w:pPr>
+            <w:ins w:id="78" w:author="Nicola Ruddle" w:date="2020-10-01T15:03:00Z">
+              <w:r>
+                <w:t>=</w:t>
+              </w:r>
+            </w:ins>
+            <w:ins w:id="79" w:author="Nicola Ruddle" w:date="2020-10-01T15:04:00Z">
+              <w:r>
+                <w:t xml:space="preserve"> Spend_RHC_3Ys_ERPspec</w:t>
+              </w:r>
+            </w:ins>
+          </w:p>
+        </w:tc>
+        <w:tc>
+          <w:tcPr>
+            <w:tcW w:w="2914" w:type="dxa"/>
+          </w:tcPr>
+          <w:p>
+            <w:pPr>
+              <w:rPr>
+                <w:ins w:id="80" w:author="Nicola Ruddle" w:date="2020-10-01T14:42:00Z"/>
+              </w:rPr>
+            </w:pPr>
+          </w:p>
+        </w:tc>
+      </w:tr>
+      <w:tr>
+        <w:trPr>
+          <w:ins w:id="81" w:author="Nicola Ruddle" w:date="2020-10-01T14:39:00Z"/>
+        </w:trPr>
+        <w:tc>
+          <w:tcPr>
+            <w:tcW w:w="421" w:type="dxa"/>
+          </w:tcPr>
+          <w:p>
+            <w:pPr>
+              <w:ind w:left="360"/>
+              <w:rPr>
+                <w:ins w:id="82" w:author="Nicola Ruddle" w:date="2020-10-01T14:39:00Z"/>
+              </w:rPr>
+            </w:pPr>
+          </w:p>
+        </w:tc>
+        <w:tc>
+          <w:tcPr>
+            <w:tcW w:w="2397" w:type="dxa"/>
+          </w:tcPr>
+          <w:p>
+            <w:pPr>
+              <w:rPr>
+                <w:ins w:id="83" w:author="Nicola Ruddle" w:date="2020-10-01T14:39:00Z"/>
+                <w:highlight w:val="yellow"/>
+              </w:rPr>
+            </w:pPr>
+          </w:p>
+        </w:tc>
+        <w:tc>
+          <w:tcPr>
+            <w:tcW w:w="3284" w:type="dxa"/>
+          </w:tcPr>
+          <w:p>
+            <w:pPr>
+              <w:rPr>
+                <w:ins w:id="84" w:author="Nicola Ruddle" w:date="2020-10-01T14:39:00Z"/>
+                <w:highlight w:val="yellow"/>
+              </w:rPr>
+            </w:pPr>
+          </w:p>
+        </w:tc>
+        <w:tc>
+          <w:tcPr>
+            <w:tcW w:w="2914" w:type="dxa"/>
+          </w:tcPr>
+          <w:p>
+            <w:pPr>
+              <w:rPr>
+                <w:ins w:id="85" w:author="Nicola Ruddle" w:date="2020-10-01T14:39:00Z"/>
+              </w:rPr>
+            </w:pPr>
+          </w:p>
+        </w:tc>
+      </w:tr>
+      <w:tr>
+        <w:trPr>
+          <w:ins w:id="86" w:author="Nicola Ruddle" w:date="2020-10-01T14:39:00Z"/>
+        </w:trPr>
+        <w:tc>
+          <w:tcPr>
+            <w:tcW w:w="421" w:type="dxa"/>
+          </w:tcPr>
+          <w:p>
+            <w:pPr>
+              <w:ind w:left="360"/>
+              <w:rPr>
+                <w:ins w:id="87" w:author="Nicola Ruddle" w:date="2020-10-01T14:39:00Z"/>
+              </w:rPr>
+            </w:pPr>
+          </w:p>
+        </w:tc>
+        <w:tc>
+          <w:tcPr>
+            <w:tcW w:w="2397" w:type="dxa"/>
+          </w:tcPr>
+          <w:p>
+            <w:pPr>
+              <w:rPr>
+                <w:ins w:id="88" w:author="Nicola Ruddle" w:date="2020-10-01T14:39:00Z"/>
+                <w:highlight w:val="yellow"/>
+              </w:rPr>
+            </w:pPr>
+          </w:p>
+        </w:tc>
+        <w:tc>
+          <w:tcPr>
+            <w:tcW w:w="3284" w:type="dxa"/>
+          </w:tcPr>
+          <w:p>
+            <w:pPr>
+              <w:rPr>
+                <w:ins w:id="89" w:author="Nicola Ruddle" w:date="2020-10-01T14:39:00Z"/>
+                <w:highlight w:val="yellow"/>
+              </w:rPr>
+            </w:pPr>
+          </w:p>
+        </w:tc>
+        <w:tc>
+          <w:tcPr>
+            <w:tcW w:w="2914" w:type="dxa"/>
+          </w:tcPr>
+          <w:p>
+            <w:pPr>
+              <w:rPr>
+                <w:ins w:id="90" w:author="Nicola Ruddle" w:date="2020-10-01T14:39:00Z"/>
+              </w:rPr>
+            </w:pPr>
+          </w:p>
+        </w:tc>
+      </w:tr>
+      <w:tr>
+        <w:trPr>
+          <w:ins w:id="91" w:author="Nicola Ruddle" w:date="2020-10-01T14:39:00Z"/>
+        </w:trPr>
+        <w:tc>
+          <w:tcPr>
+            <w:tcW w:w="421" w:type="dxa"/>
+          </w:tcPr>
+          <w:p>
+            <w:pPr>
+              <w:ind w:left="360"/>
+              <w:rPr>
+                <w:ins w:id="92" w:author="Nicola Ruddle" w:date="2020-10-01T14:39:00Z"/>
+              </w:rPr>
+            </w:pPr>
+          </w:p>
+        </w:tc>
+        <w:tc>
+          <w:tcPr>
+            <w:tcW w:w="2397" w:type="dxa"/>
+          </w:tcPr>
+          <w:p>
+            <w:pPr>
+              <w:rPr>
+                <w:ins w:id="93" w:author="Nicola Ruddle" w:date="2020-10-01T14:39:00Z"/>
+                <w:highlight w:val="yellow"/>
+              </w:rPr>
+            </w:pPr>
+          </w:p>
+        </w:tc>
+        <w:tc>
+          <w:tcPr>
+            <w:tcW w:w="3284" w:type="dxa"/>
+          </w:tcPr>
+          <w:p>
+            <w:pPr>
+              <w:rPr>
+                <w:ins w:id="94" w:author="Nicola Ruddle" w:date="2020-10-01T14:39:00Z"/>
+                <w:highlight w:val="yellow"/>
+              </w:rPr>
+            </w:pPr>
+          </w:p>
+        </w:tc>
+        <w:tc>
+          <w:tcPr>
+            <w:tcW w:w="2914" w:type="dxa"/>
+          </w:tcPr>
+          <w:p>
+            <w:pPr>
+              <w:rPr>
+                <w:ins w:id="95" w:author="Nicola Ruddle" w:date="2020-10-01T14:39:00Z"/>
+              </w:rPr>
+            </w:pPr>
+          </w:p>
         </w:tc>
       </w:tr>
     </w:tbl>
@@ -6013,46 +6919,31 @@
             <w:tcW w:w="2397" w:type="dxa"/>
           </w:tcPr>
           <w:p>
-            <w:pPr>
-              <w:rPr>
-                <w:highlight w:val="green"/>
-              </w:rPr>
-            </w:pPr>
-            <w:commentRangeStart w:id="11"/>
-            <w:commentRangeStart w:id="12"/>
-            <w:proofErr w:type="spellStart"/>
-            <w:r>
-              <w:rPr>
-                <w:highlight w:val="green"/>
-              </w:rPr>
+            <w:commentRangeStart w:id="96"/>
+            <w:commentRangeStart w:id="97"/>
+            <w:proofErr w:type="spellStart"/>
+            <w:r>
               <w:t>Implementer</w:t>
             </w:r>
-            <w:commentRangeEnd w:id="11"/>
+            <w:commentRangeEnd w:id="96"/>
             <w:r>
               <w:rPr>
                 <w:rStyle w:val="CommentReference"/>
-                <w:highlight w:val="green"/>
-              </w:rPr>
-              <w:commentReference w:id="11"/>
-            </w:r>
-            <w:commentRangeEnd w:id="12"/>
+              </w:rPr>
+              <w:commentReference w:id="96"/>
+            </w:r>
+            <w:commentRangeEnd w:id="97"/>
             <w:r>
               <w:rPr>
                 <w:rStyle w:val="CommentReference"/>
               </w:rPr>
-              <w:commentReference w:id="12"/>
-            </w:r>
-            <w:r>
-              <w:rPr>
-                <w:highlight w:val="green"/>
-              </w:rPr>
+              <w:commentReference w:id="97"/>
+            </w:r>
+            <w:r>
               <w:t>_category</w:t>
             </w:r>
             <w:proofErr w:type="spellEnd"/>
             <w:r>
-              <w:rPr>
-                <w:highlight w:val="green"/>
-              </w:rPr>
               <w:t xml:space="preserve"> X</w:t>
             </w:r>
           </w:p>
@@ -6099,17 +6990,17 @@
             <w:tcW w:w="2397" w:type="dxa"/>
           </w:tcPr>
           <w:p>
-            <w:commentRangeStart w:id="13"/>
+            <w:commentRangeStart w:id="98"/>
             <w:proofErr w:type="spellStart"/>
             <w:r>
               <w:t>Implementer</w:t>
             </w:r>
-            <w:commentRangeEnd w:id="13"/>
+            <w:commentRangeEnd w:id="98"/>
             <w:r>
               <w:rPr>
                 <w:rStyle w:val="CommentReference"/>
               </w:rPr>
-              <w:commentReference w:id="13"/>
+              <w:commentReference w:id="98"/>
             </w:r>
             <w:r>
               <w:t>_Summary</w:t>
@@ -6273,18 +7164,30 @@
             <w:tcW w:w="2397" w:type="dxa"/>
           </w:tcPr>
           <w:p>
-            <w:commentRangeStart w:id="14"/>
-            <w:r>
+            <w:pPr>
+              <w:rPr>
+                <w:highlight w:val="green"/>
+              </w:rPr>
+            </w:pPr>
+            <w:commentRangeStart w:id="99"/>
+            <w:r>
+              <w:rPr>
+                <w:highlight w:val="green"/>
+              </w:rPr>
               <w:t>Combine</w:t>
             </w:r>
-            <w:commentRangeEnd w:id="14"/>
+            <w:commentRangeEnd w:id="99"/>
             <w:r>
               <w:rPr>
                 <w:rStyle w:val="CommentReference"/>
-              </w:rPr>
-              <w:commentReference w:id="14"/>
-            </w:r>
-            <w:r>
+                <w:highlight w:val="green"/>
+              </w:rPr>
+              <w:commentReference w:id="99"/>
+            </w:r>
+            <w:r>
+              <w:rPr>
+                <w:highlight w:val="green"/>
+              </w:rPr>
               <w:t xml:space="preserve"> the government budget data</w:t>
             </w:r>
           </w:p>
@@ -6300,7 +7203,14 @@
           </w:p>
           <w:p>
             <w:r>
-              <w:t xml:space="preserve">Folder: </w:t>
+              <w:rPr>
+                <w:b/>
+                <w:bCs/>
+              </w:rPr>
+              <w:t>Folder</w:t>
+            </w:r>
+            <w:r>
+              <w:t xml:space="preserve">: </w:t>
             </w:r>
             <w:r>
               <w:t xml:space="preserve">ERP </w:t>
@@ -6316,7 +7226,14 @@
           </w:p>
           <w:p>
             <w:r>
-              <w:t xml:space="preserve">File: </w:t>
+              <w:rPr>
+                <w:b/>
+                <w:bCs/>
+              </w:rPr>
+              <w:t>File</w:t>
+            </w:r>
+            <w:r>
+              <w:t xml:space="preserve">: </w:t>
             </w:r>
             <w:r>
               <w:t>1. ERP government budgets 2017-20</w:t>
@@ -6324,7 +7241,14 @@
           </w:p>
           <w:p>
             <w:r>
-              <w:t xml:space="preserve">Sheet: </w:t>
+              <w:rPr>
+                <w:b/>
+                <w:bCs/>
+              </w:rPr>
+              <w:t>Sheet</w:t>
+            </w:r>
+            <w:r>
+              <w:t xml:space="preserve">: </w:t>
             </w:r>
             <w:proofErr w:type="spellStart"/>
             <w:r>
@@ -6334,21 +7258,48 @@
           </w:p>
           <w:p>
             <w:r>
-              <w:lastRenderedPageBreak/>
-              <w:t xml:space="preserve">Rows: 4-33 </w:t>
-            </w:r>
-          </w:p>
-          <w:p>
-            <w:r>
-              <w:t>Columns: Match the column names (in row 3) to the columns in the existing analysis.</w:t>
-            </w:r>
-          </w:p>
-          <w:p>
+              <w:rPr>
+                <w:b/>
+                <w:bCs/>
+              </w:rPr>
+              <w:t>Rows</w:t>
+            </w:r>
+            <w:r>
+              <w:t xml:space="preserve">: 4-33 </w:t>
+            </w:r>
+          </w:p>
+          <w:p>
+            <w:r>
+              <w:rPr>
+                <w:b/>
+                <w:bCs/>
+              </w:rPr>
+              <w:t>Columns</w:t>
+            </w:r>
+            <w:r>
+              <w:t>: Match the column names (in row 3) to the columns in the existing analysis.</w:t>
+            </w:r>
+          </w:p>
+          <w:p>
+            <w:commentRangeStart w:id="100"/>
             <w:r>
               <w:rPr>
                 <w:highlight w:val="yellow"/>
               </w:rPr>
-              <w:t>If we need to restructure the excel sheet – let me know.</w:t>
+              <w:t>If we need to restructure the excel sheet – let me know</w:t>
+            </w:r>
+            <w:commentRangeEnd w:id="100"/>
+            <w:r>
+              <w:rPr>
+                <w:rStyle w:val="CommentReference"/>
+              </w:rPr>
+              <w:commentReference w:id="100"/>
+            </w:r>
+            <w:r>
+              <w:rPr>
+                <w:highlight w:val="yellow"/>
+              </w:rPr>
+              <w:t>.</w:t>
             </w:r>
           </w:p>
         </w:tc>
@@ -6373,7 +7324,45 @@
 
 <file path=word/comments.xml><?xml version="1.0" encoding="utf-8"?>
 <w:comments xmlns:wpc="http://schemas.microsoft.com/office/word/2010/wordprocessingCanvas" xmlns:cx="http://schemas.microsoft.com/office/drawing/2014/chartex" xmlns:cx1="http://schemas.microsoft.com/office/drawing/2015/9/8/chartex" xmlns:cx2="http://schemas.microsoft.com/office/drawing/2015/10/21/chartex" xmlns:cx3="http://schemas.microsoft.com/office/drawing/2016/5/9/chartex" xmlns:cx4="http://schemas.microsoft.com/office/drawing/2016/5/10/chartex" xmlns:cx5="http://schemas.microsoft.com/office/drawing/2016/5/11/chartex" xmlns:cx6="http://schemas.microsoft.com/office/drawing/2016/5/12/chartex" xmlns:cx7="http://schemas.microsoft.com/office/drawing/2016/5/13/chartex" xmlns:cx8="http://schemas.microsoft.com/office/drawing/2016/5/14/chartex" xmlns:mc="http://schemas.openxmlformats.org/markup-compatibility/2006" xmlns:aink="http://schemas.microsoft.com/office/drawing/2016/ink" xmlns:am3d="http://schemas.microsoft.com/office/drawing/2017/model3d" xmlns:o="urn:schemas-microsoft-com:office:office" xmlns:r="http://schemas.openxmlformats.org/officeDocument/2006/relationships" xmlns:m="http://schemas.openxmlformats.org/officeDocument/2006/math" xmlns:v="urn:schemas-microsoft-com:vml" xmlns:wp14="http://schemas.microsoft.com/office/word/2010/wordprocessingDrawing" xmlns:wp="http://schemas.openxmlformats.org/drawingml/2006/wordprocessingDrawing" xmlns:w10="urn:schemas-microsoft-com:office:word" xmlns:w="http://schemas.openxmlformats.org/wordprocessingml/2006/main" xmlns:w14="http://schemas.microsoft.com/office/word/2010/wordml" xmlns:w15="http://schemas.microsoft.com/office/word/2012/wordml" xmlns:w16cex="http://schemas.microsoft.com/office/word/2018/wordml/cex" xmlns:w16cid="http://schemas.microsoft.com/office/word/2016/wordml/cid" xmlns:w16="http://schemas.microsoft.com/office/word/2018/wordml" xmlns:w16se="http://schemas.microsoft.com/office/word/2015/wordml/symex" xmlns:wpg="http://schemas.microsoft.com/office/word/2010/wordprocessingGroup" xmlns:wpi="http://schemas.microsoft.com/office/word/2010/wordprocessingInk" xmlns:wne="http://schemas.microsoft.com/office/word/2006/wordml" xmlns:wps="http://schemas.microsoft.com/office/word/2010/wordprocessingShape" mc:Ignorable="w14 w15 w16se w16cid w16 w16cex wp14">
-  <w:comment w:id="0" w:author="Nicola Ruddle" w:date="2020-09-24T14:15:00Z" w:initials="NR">
+  <w:comment w:id="0" w:author="Nicola Ruddle" w:date="2020-10-01T14:29:00Z" w:initials="NR">
+    <w:p>
+      <w:pPr>
+        <w:pStyle w:val="CommentText"/>
+      </w:pPr>
+      <w:r>
+        <w:rPr>
+          <w:rStyle w:val="CommentReference"/>
+        </w:rPr>
+        <w:annotationRef/>
+      </w:r>
+      <w:r>
+        <w:t>Change to exchange rates</w:t>
+      </w:r>
+    </w:p>
+  </w:comment>
+  <w:comment w:id="1" w:author="Andres Arau" w:date="2020-10-04T12:00:00Z" w:initials="AA">
+    <w:p>
+      <w:pPr>
+        <w:pStyle w:val="CommentText"/>
+        <w:rPr>
+          <w:lang w:val="en-150"/>
+        </w:rPr>
+      </w:pPr>
+      <w:r>
+        <w:rPr>
+          <w:rStyle w:val="CommentReference"/>
+        </w:rPr>
+        <w:annotationRef/>
+      </w:r>
+      <w:r>
+        <w:rPr>
+          <w:lang w:val="en-150"/>
+        </w:rPr>
+        <w:t>done</w:t>
+      </w:r>
+    </w:p>
+  </w:comment>
+  <w:comment w:id="2" w:author="Nicola Ruddle" w:date="2020-09-24T14:15:00Z" w:initials="NR">
     <w:p>
       <w:pPr>
         <w:pStyle w:val="CommentText"/>
@@ -6397,7 +7386,7 @@
       </w:r>
     </w:p>
   </w:comment>
-  <w:comment w:id="1" w:author="Andres Arau" w:date="2020-09-25T11:44:00Z" w:initials="AA">
+  <w:comment w:id="3" w:author="Andres Arau" w:date="2020-10-04T11:23:00Z" w:initials="AA">
     <w:p>
       <w:pPr>
         <w:pStyle w:val="CommentText"/>
@@ -6419,7 +7408,7 @@
       </w:r>
     </w:p>
   </w:comment>
-  <w:comment w:id="5" w:author="Nicola Ruddle" w:date="2020-09-24T14:26:00Z" w:initials="NR">
+  <w:comment w:id="7" w:author="Nicola Ruddle" w:date="2020-09-24T14:26:00Z" w:initials="NR">
     <w:p>
       <w:pPr>
         <w:pStyle w:val="CommentText"/>
@@ -6443,7 +7432,7 @@
       </w:r>
     </w:p>
   </w:comment>
-  <w:comment w:id="6" w:author="Andres Arau" w:date="2020-09-25T11:45:00Z" w:initials="AA">
+  <w:comment w:id="8" w:author="Andres Arau" w:date="2020-10-04T11:24:00Z" w:initials="AA">
     <w:p>
       <w:pPr>
         <w:pStyle w:val="CommentText"/>
@@ -6459,13 +7448,27 @@
       </w:r>
       <w:r>
         <w:rPr>
+          <w:rStyle w:val="CommentReference"/>
+        </w:rPr>
+        <w:annotationRef/>
+      </w:r>
+      <w:r>
+        <w:rPr>
           <w:lang w:val="en-150"/>
         </w:rPr>
         <w:t>Yes, it was my mistake. It is fixed now</w:t>
       </w:r>
     </w:p>
+    <w:p>
+      <w:pPr>
+        <w:pStyle w:val="CommentText"/>
+        <w:rPr>
+          <w:lang w:val="en-150"/>
+        </w:rPr>
+      </w:pPr>
+    </w:p>
   </w:comment>
-  <w:comment w:id="7" w:author="Nicola Ruddle" w:date="2020-09-24T17:56:00Z" w:initials="NR">
+  <w:comment w:id="9" w:author="Nicola Ruddle" w:date="2020-09-24T17:56:00Z" w:initials="NR">
     <w:p>
       <w:pPr>
         <w:pStyle w:val="CommentText"/>
@@ -6513,7 +7516,7 @@
       </w:r>
     </w:p>
   </w:comment>
-  <w:comment w:id="8" w:author="Andres Arau" w:date="2020-09-25T12:06:00Z" w:initials="AA">
+  <w:comment w:id="10" w:author="Andres Arau" w:date="2020-10-04T11:24:00Z" w:initials="AA">
     <w:p>
       <w:pPr>
         <w:pStyle w:val="CommentText"/>
@@ -6529,13 +7532,27 @@
       </w:r>
       <w:r>
         <w:rPr>
+          <w:rStyle w:val="CommentReference"/>
+        </w:rPr>
+        <w:annotationRef/>
+      </w:r>
+      <w:r>
+        <w:rPr>
           <w:lang w:val="en-150"/>
         </w:rPr>
         <w:t>Fixed, you were right about the code wrongly picking the names from the parenthesis</w:t>
       </w:r>
     </w:p>
+    <w:p>
+      <w:pPr>
+        <w:pStyle w:val="CommentText"/>
+        <w:rPr>
+          <w:lang w:val="en-150"/>
+        </w:rPr>
+      </w:pPr>
+    </w:p>
   </w:comment>
-  <w:comment w:id="9" w:author="Nicola Ruddle" w:date="2020-09-24T14:31:00Z" w:initials="NR">
+  <w:comment w:id="11" w:author="Nicola Ruddle" w:date="2020-09-24T14:31:00Z" w:initials="NR">
     <w:p>
       <w:pPr>
         <w:pStyle w:val="CommentText"/>
@@ -6599,7 +7616,7 @@
       </w:r>
     </w:p>
   </w:comment>
-  <w:comment w:id="10" w:author="Andres Arau" w:date="2020-09-25T12:07:00Z" w:initials="AA">
+  <w:comment w:id="12" w:author="Andres Arau" w:date="2020-10-04T11:25:00Z" w:initials="AA">
     <w:p>
       <w:pPr>
         <w:pStyle w:val="CommentText"/>
@@ -6621,7 +7638,7 @@
       </w:r>
     </w:p>
   </w:comment>
-  <w:comment w:id="11" w:author="Nicola Ruddle" w:date="2020-09-24T17:47:00Z" w:initials="NR">
+  <w:comment w:id="16" w:author="Nicola Ruddle" w:date="2020-10-01T15:04:00Z" w:initials="NR">
     <w:p>
       <w:pPr>
         <w:pStyle w:val="CommentText"/>
@@ -6633,11 +7650,11 @@
         <w:annotationRef/>
       </w:r>
       <w:r>
-        <w:t>New</w:t>
+        <w:t>Rows 53-56 are newly added, please do the QA check too</w:t>
       </w:r>
     </w:p>
   </w:comment>
-  <w:comment w:id="12" w:author="Andres Arau" w:date="2020-09-25T12:42:00Z" w:initials="AA">
+  <w:comment w:id="17" w:author="Andres Arau" w:date="2020-10-04T11:59:00Z" w:initials="AA">
     <w:p>
       <w:pPr>
         <w:pStyle w:val="CommentText"/>
@@ -6659,7 +7676,45 @@
       </w:r>
     </w:p>
   </w:comment>
-  <w:comment w:id="13" w:author="Nicola Ruddle" w:date="2020-09-24T17:47:00Z" w:initials="NR">
+  <w:comment w:id="96" w:author="Nicola Ruddle" w:date="2020-09-24T17:47:00Z" w:initials="NR">
+    <w:p>
+      <w:pPr>
+        <w:pStyle w:val="CommentText"/>
+      </w:pPr>
+      <w:r>
+        <w:rPr>
+          <w:rStyle w:val="CommentReference"/>
+        </w:rPr>
+        <w:annotationRef/>
+      </w:r>
+      <w:r>
+        <w:t>New</w:t>
+      </w:r>
+    </w:p>
+  </w:comment>
+  <w:comment w:id="97" w:author="Andres Arau" w:date="2020-10-04T11:26:00Z" w:initials="AA">
+    <w:p>
+      <w:pPr>
+        <w:pStyle w:val="CommentText"/>
+        <w:rPr>
+          <w:lang w:val="en-150"/>
+        </w:rPr>
+      </w:pPr>
+      <w:r>
+        <w:rPr>
+          <w:rStyle w:val="CommentReference"/>
+        </w:rPr>
+        <w:annotationRef/>
+      </w:r>
+      <w:r>
+        <w:rPr>
+          <w:lang w:val="en-150"/>
+        </w:rPr>
+        <w:t>done</w:t>
+      </w:r>
+    </w:p>
+  </w:comment>
+  <w:comment w:id="98" w:author="Nicola Ruddle" w:date="2020-09-24T17:47:00Z" w:initials="NR">
     <w:p>
       <w:pPr>
         <w:pStyle w:val="CommentText"/>
@@ -6677,7 +7732,7 @@
       <w:proofErr w:type="spellEnd"/>
     </w:p>
   </w:comment>
-  <w:comment w:id="14" w:author="Nicola Ruddle" w:date="2020-09-24T17:53:00Z" w:initials="NR">
+  <w:comment w:id="99" w:author="Nicola Ruddle" w:date="2020-09-24T17:53:00Z" w:initials="NR">
     <w:p>
       <w:pPr>
         <w:pStyle w:val="CommentText"/>
@@ -6693,50 +7748,78 @@
       </w:r>
     </w:p>
   </w:comment>
+  <w:comment w:id="100" w:author="Nicola Ruddle" w:date="2020-10-01T15:09:00Z" w:initials="NR">
+    <w:p>
+      <w:pPr>
+        <w:pStyle w:val="CommentText"/>
+      </w:pPr>
+      <w:r>
+        <w:rPr>
+          <w:rStyle w:val="CommentReference"/>
+        </w:rPr>
+        <w:annotationRef/>
+      </w:r>
+      <w:r>
+        <w:t>If we need to restructure the excel sheet – let me know</w:t>
+      </w:r>
+    </w:p>
+  </w:comment>
 </w:comments>
 </file>
 
 <file path=word/commentsExtended.xml><?xml version="1.0" encoding="utf-8"?>
 <w15:commentsEx xmlns:wpc="http://schemas.microsoft.com/office/word/2010/wordprocessingCanvas" xmlns:cx="http://schemas.microsoft.com/office/drawing/2014/chartex" xmlns:cx1="http://schemas.microsoft.com/office/drawing/2015/9/8/chartex" xmlns:cx2="http://schemas.microsoft.com/office/drawing/2015/10/21/chartex" xmlns:cx3="http://schemas.microsoft.com/office/drawing/2016/5/9/chartex" xmlns:cx4="http://schemas.microsoft.com/office/drawing/2016/5/10/chartex" xmlns:cx5="http://schemas.microsoft.com/office/drawing/2016/5/11/chartex" xmlns:cx6="http://schemas.microsoft.com/office/drawing/2016/5/12/chartex" xmlns:cx7="http://schemas.microsoft.com/office/drawing/2016/5/13/chartex" xmlns:cx8="http://schemas.microsoft.com/office/drawing/2016/5/14/chartex" xmlns:mc="http://schemas.openxmlformats.org/markup-compatibility/2006" xmlns:aink="http://schemas.microsoft.com/office/drawing/2016/ink" xmlns:am3d="http://schemas.microsoft.com/office/drawing/2017/model3d" xmlns:o="urn:schemas-microsoft-com:office:office" xmlns:r="http://schemas.openxmlformats.org/officeDocument/2006/relationships" xmlns:m="http://schemas.openxmlformats.org/officeDocument/2006/math" xmlns:v="urn:schemas-microsoft-com:vml" xmlns:wp14="http://schemas.microsoft.com/office/word/2010/wordprocessingDrawing" xmlns:wp="http://schemas.openxmlformats.org/drawingml/2006/wordprocessingDrawing" xmlns:w10="urn:schemas-microsoft-com:office:word" xmlns:w="http://schemas.openxmlformats.org/wordprocessingml/2006/main" xmlns:w14="http://schemas.microsoft.com/office/word/2010/wordml" xmlns:w15="http://schemas.microsoft.com/office/word/2012/wordml" xmlns:w16cex="http://schemas.microsoft.com/office/word/2018/wordml/cex" xmlns:w16cid="http://schemas.microsoft.com/office/word/2016/wordml/cid" xmlns:w16="http://schemas.microsoft.com/office/word/2018/wordml" xmlns:w16se="http://schemas.microsoft.com/office/word/2015/wordml/symex" xmlns:wpg="http://schemas.microsoft.com/office/word/2010/wordprocessingGroup" xmlns:wpi="http://schemas.microsoft.com/office/word/2010/wordprocessingInk" xmlns:wne="http://schemas.microsoft.com/office/word/2006/wordml" xmlns:wps="http://schemas.microsoft.com/office/word/2010/wordprocessingShape" mc:Ignorable="w14 w15 w16se w16cid w16 w16cex wp14">
+  <w15:commentEx w15:paraId="79051FCC" w15:done="0"/>
+  <w15:commentEx w15:paraId="67D5C3C7" w15:paraIdParent="79051FCC" w15:done="0"/>
   <w15:commentEx w15:paraId="22EA9BFF" w15:done="0"/>
-  <w15:commentEx w15:paraId="4D733C0F" w15:paraIdParent="22EA9BFF" w15:done="0"/>
+  <w15:commentEx w15:paraId="55721937" w15:paraIdParent="22EA9BFF" w15:done="0"/>
   <w15:commentEx w15:paraId="0B8ED518" w15:done="0"/>
-  <w15:commentEx w15:paraId="74646901" w15:paraIdParent="0B8ED518" w15:done="0"/>
+  <w15:commentEx w15:paraId="4F1A13F6" w15:paraIdParent="0B8ED518" w15:done="0"/>
   <w15:commentEx w15:paraId="081458D2" w15:done="0"/>
-  <w15:commentEx w15:paraId="6BAB902B" w15:paraIdParent="081458D2" w15:done="0"/>
+  <w15:commentEx w15:paraId="0BFF45A1" w15:paraIdParent="081458D2" w15:done="0"/>
   <w15:commentEx w15:paraId="1DD8660F" w15:done="0"/>
-  <w15:commentEx w15:paraId="69008B74" w15:paraIdParent="1DD8660F" w15:done="0"/>
+  <w15:commentEx w15:paraId="286A9AA3" w15:paraIdParent="1DD8660F" w15:done="0"/>
+  <w15:commentEx w15:paraId="2B251C5F" w15:done="0"/>
+  <w15:commentEx w15:paraId="61101D5A" w15:paraIdParent="2B251C5F" w15:done="0"/>
   <w15:commentEx w15:paraId="2266CCC3" w15:done="0"/>
-  <w15:commentEx w15:paraId="52D4BBB3" w15:paraIdParent="2266CCC3" w15:done="0"/>
+  <w15:commentEx w15:paraId="6310393C" w15:paraIdParent="2266CCC3" w15:done="0"/>
   <w15:commentEx w15:paraId="1B16AD14" w15:done="0"/>
   <w15:commentEx w15:paraId="25E83AEC" w15:done="0"/>
+  <w15:commentEx w15:paraId="53336E04" w15:done="0"/>
 </w15:commentsEx>
 </file>
 
 <file path=word/commentsExtensible.xml><?xml version="1.0" encoding="utf-8"?>
 <w16cex:commentsExtensible xmlns:wpc="http://schemas.microsoft.com/office/word/2010/wordprocessingCanvas" xmlns:cx="http://schemas.microsoft.com/office/drawing/2014/chartex" xmlns:cx1="http://schemas.microsoft.com/office/drawing/2015/9/8/chartex" xmlns:cx2="http://schemas.microsoft.com/office/drawing/2015/10/21/chartex" xmlns:cx3="http://schemas.microsoft.com/office/drawing/2016/5/9/chartex" xmlns:cx4="http://schemas.microsoft.com/office/drawing/2016/5/10/chartex" xmlns:cx5="http://schemas.microsoft.com/office/drawing/2016/5/11/chartex" xmlns:cx6="http://schemas.microsoft.com/office/drawing/2016/5/12/chartex" xmlns:cx7="http://schemas.microsoft.com/office/drawing/2016/5/13/chartex" xmlns:cx8="http://schemas.microsoft.com/office/drawing/2016/5/14/chartex" xmlns:mc="http://schemas.openxmlformats.org/markup-compatibility/2006" xmlns:aink="http://schemas.microsoft.com/office/drawing/2016/ink" xmlns:am3d="http://schemas.microsoft.com/office/drawing/2017/model3d" xmlns:o="urn:schemas-microsoft-com:office:office" xmlns:r="http://schemas.openxmlformats.org/officeDocument/2006/relationships" xmlns:m="http://schemas.openxmlformats.org/officeDocument/2006/math" xmlns:v="urn:schemas-microsoft-com:vml" xmlns:wp14="http://schemas.microsoft.com/office/word/2010/wordprocessingDrawing" xmlns:wp="http://schemas.openxmlformats.org/drawingml/2006/wordprocessingDrawing" xmlns:w10="urn:schemas-microsoft-com:office:word" xmlns:w="http://schemas.openxmlformats.org/wordprocessingml/2006/main" xmlns:w14="http://schemas.microsoft.com/office/word/2010/wordml" xmlns:w15="http://schemas.microsoft.com/office/word/2012/wordml" xmlns:w16cex="http://schemas.microsoft.com/office/word/2018/wordml/cex" xmlns:w16cid="http://schemas.microsoft.com/office/word/2016/wordml/cid" xmlns:w16="http://schemas.microsoft.com/office/word/2018/wordml" xmlns:w16se="http://schemas.microsoft.com/office/word/2015/wordml/symex" xmlns:wpg="http://schemas.microsoft.com/office/word/2010/wordprocessingGroup" xmlns:wpi="http://schemas.microsoft.com/office/word/2010/wordprocessingInk" xmlns:wne="http://schemas.microsoft.com/office/word/2006/wordml" xmlns:wps="http://schemas.microsoft.com/office/word/2010/wordprocessingShape" mc:Ignorable="w14 w15 w16se w16cid w16 w16cex wp14">
-  <w16cex:commentExtensible w16cex:durableId="231856AB" w16cex:dateUtc="2020-09-25T09:44:00Z"/>
-  <w16cex:commentExtensible w16cex:durableId="231856DE" w16cex:dateUtc="2020-09-25T09:45:00Z"/>
-  <w16cex:commentExtensible w16cex:durableId="23185BBF" w16cex:dateUtc="2020-09-25T10:06:00Z"/>
-  <w16cex:commentExtensible w16cex:durableId="23185BE9" w16cex:dateUtc="2020-09-25T10:07:00Z"/>
-  <w16cex:commentExtensible w16cex:durableId="23186449" w16cex:dateUtc="2020-09-25T10:42:00Z"/>
+  <w16cex:commentExtensible w16cex:durableId="232437FB" w16cex:dateUtc="2020-10-04T10:00:00Z"/>
+  <w16cex:commentExtensible w16cex:durableId="23242F47" w16cex:dateUtc="2020-10-04T09:23:00Z"/>
+  <w16cex:commentExtensible w16cex:durableId="23242F72" w16cex:dateUtc="2020-10-04T09:24:00Z"/>
+  <w16cex:commentExtensible w16cex:durableId="23242F7C" w16cex:dateUtc="2020-10-04T09:24:00Z"/>
+  <w16cex:commentExtensible w16cex:durableId="23242F95" w16cex:dateUtc="2020-10-04T09:25:00Z"/>
+  <w16cex:commentExtensible w16cex:durableId="2324379F" w16cex:dateUtc="2020-10-04T09:59:00Z"/>
+  <w16cex:commentExtensible w16cex:durableId="23242FDD" w16cex:dateUtc="2020-10-04T09:26:00Z"/>
 </w16cex:commentsExtensible>
 </file>
 
 <file path=word/commentsIds.xml><?xml version="1.0" encoding="utf-8"?>
 <w16cid:commentsIds xmlns:wpc="http://schemas.microsoft.com/office/word/2010/wordprocessingCanvas" xmlns:cx="http://schemas.microsoft.com/office/drawing/2014/chartex" xmlns:cx1="http://schemas.microsoft.com/office/drawing/2015/9/8/chartex" xmlns:cx2="http://schemas.microsoft.com/office/drawing/2015/10/21/chartex" xmlns:cx3="http://schemas.microsoft.com/office/drawing/2016/5/9/chartex" xmlns:cx4="http://schemas.microsoft.com/office/drawing/2016/5/10/chartex" xmlns:cx5="http://schemas.microsoft.com/office/drawing/2016/5/11/chartex" xmlns:cx6="http://schemas.microsoft.com/office/drawing/2016/5/12/chartex" xmlns:cx7="http://schemas.microsoft.com/office/drawing/2016/5/13/chartex" xmlns:cx8="http://schemas.microsoft.com/office/drawing/2016/5/14/chartex" xmlns:mc="http://schemas.openxmlformats.org/markup-compatibility/2006" xmlns:aink="http://schemas.microsoft.com/office/drawing/2016/ink" xmlns:am3d="http://schemas.microsoft.com/office/drawing/2017/model3d" xmlns:o="urn:schemas-microsoft-com:office:office" xmlns:r="http://schemas.openxmlformats.org/officeDocument/2006/relationships" xmlns:m="http://schemas.openxmlformats.org/officeDocument/2006/math" xmlns:v="urn:schemas-microsoft-com:vml" xmlns:wp14="http://schemas.microsoft.com/office/word/2010/wordprocessingDrawing" xmlns:wp="http://schemas.openxmlformats.org/drawingml/2006/wordprocessingDrawing" xmlns:w10="urn:schemas-microsoft-com:office:word" xmlns:w="http://schemas.openxmlformats.org/wordprocessingml/2006/main" xmlns:w14="http://schemas.microsoft.com/office/word/2010/wordml" xmlns:w15="http://schemas.microsoft.com/office/word/2012/wordml" xmlns:w16cex="http://schemas.microsoft.com/office/word/2018/wordml/cex" xmlns:w16cid="http://schemas.microsoft.com/office/word/2016/wordml/cid" xmlns:w16="http://schemas.microsoft.com/office/word/2018/wordml" xmlns:w16se="http://schemas.microsoft.com/office/word/2015/wordml/symex" xmlns:wpg="http://schemas.microsoft.com/office/word/2010/wordprocessingGroup" xmlns:wpi="http://schemas.microsoft.com/office/word/2010/wordprocessingInk" xmlns:wne="http://schemas.microsoft.com/office/word/2006/wordml" xmlns:wps="http://schemas.microsoft.com/office/word/2010/wordprocessingShape" mc:Ignorable="w14 w15 w16se w16cid w16 w16cex wp14">
+  <w16cid:commentId w16cid:paraId="79051FCC" w16cid:durableId="23206633"/>
+  <w16cid:commentId w16cid:paraId="67D5C3C7" w16cid:durableId="232437FB"/>
   <w16cid:commentId w16cid:paraId="22EA9BFF" w16cid:durableId="2317289E"/>
-  <w16cid:commentId w16cid:paraId="4D733C0F" w16cid:durableId="231856AB"/>
+  <w16cid:commentId w16cid:paraId="55721937" w16cid:durableId="23242F47"/>
   <w16cid:commentId w16cid:paraId="0B8ED518" w16cid:durableId="23172B20"/>
-  <w16cid:commentId w16cid:paraId="74646901" w16cid:durableId="231856DE"/>
+  <w16cid:commentId w16cid:paraId="4F1A13F6" w16cid:durableId="23242F72"/>
   <w16cid:commentId w16cid:paraId="081458D2" w16cid:durableId="23175C33"/>
-  <w16cid:commentId w16cid:paraId="6BAB902B" w16cid:durableId="23185BBF"/>
+  <w16cid:commentId w16cid:paraId="0BFF45A1" w16cid:durableId="23242F7C"/>
   <w16cid:commentId w16cid:paraId="1DD8660F" w16cid:durableId="23172C45"/>
-  <w16cid:commentId w16cid:paraId="69008B74" w16cid:durableId="23185BE9"/>
+  <w16cid:commentId w16cid:paraId="286A9AA3" w16cid:durableId="23242F95"/>
+  <w16cid:commentId w16cid:paraId="2B251C5F" w16cid:durableId="23206E74"/>
+  <w16cid:commentId w16cid:paraId="61101D5A" w16cid:durableId="2324379F"/>
   <w16cid:commentId w16cid:paraId="2266CCC3" w16cid:durableId="23175A38"/>
-  <w16cid:commentId w16cid:paraId="52D4BBB3" w16cid:durableId="23186449"/>
+  <w16cid:commentId w16cid:paraId="6310393C" w16cid:durableId="23242FDD"/>
   <w16cid:commentId w16cid:paraId="1B16AD14" w16cid:durableId="23175A3B"/>
   <w16cid:commentId w16cid:paraId="25E83AEC" w16cid:durableId="23175B9C"/>
+  <w16cid:commentId w16cid:paraId="53336E04" w16cid:durableId="23206F95"/>
 </w16cid:commentsIds>
 </file>
 
@@ -8051,7 +9134,7 @@
 </file>
 
 <file path=customXml/itemProps1.xml><?xml version="1.0" encoding="utf-8"?>
-<ds:datastoreItem xmlns:ds="http://schemas.openxmlformats.org/officeDocument/2006/customXml" ds:itemID="{D15A8E9A-94A6-4F60-BDA1-23E6605D0C58}">
+<ds:datastoreItem xmlns:ds="http://schemas.openxmlformats.org/officeDocument/2006/customXml" ds:itemID="{E0B510F7-AE1B-4D3E-A11E-2171B0FAB0AA}">
   <ds:schemaRefs>
     <ds:schemaRef ds:uri="http://schemas.openxmlformats.org/officeDocument/2006/bibliography"/>
   </ds:schemaRefs>

</xml_diff>